<commit_message>
Created an actual card-back in an attempt to make the game look less crap
</commit_message>
<xml_diff>
--- a/Project Abstract.docx
+++ b/Project Abstract.docx
@@ -196,13 +196,77 @@
         <w:fldChar w:fldCharType="separate"/>
       </w:r>
       <w:r>
-        <w:t xml:space="preserve">The objective of this project is to create a fully functioning multiplayer deck-building game, similar to real-world trading card games such as "Magic: The Gathering" or virtual deck-building games such as "Hearthstone". The game features a wide variety of cards, each with their own attributes and abilities, that the player can use to create a deck which conforms to a strategy that they wish to play by. To help them execute this strategy, the player also picks one Lord card for their deck, with a powerful ability that has the potential to completely define the player's strategy. The player then take this deck and tests it in one-on-one matches with other players over the internet. The game has been designed with resource management being a key aspect of the gameplay. </w:t>
+        <w:t xml:space="preserve">The objective of this project is to create </w:t>
+      </w:r>
+      <w:r>
+        <w:t>a</w:t>
+      </w:r>
+      <w:r>
+        <w:t xml:space="preserve"> multiplayer deck-building game, similar to real-world trading card games such as "Magic: The Gathering" or virtual deck-building games such as "Hearthstone". </w:t>
+      </w:r>
+      <w:r>
+        <w:t xml:space="preserve">The game has been designed with resource management being a key aspect of the </w:t>
+      </w:r>
+      <w:proofErr w:type="spellStart"/>
+      <w:r>
+        <w:t>gameplay</w:t>
+      </w:r>
+      <w:proofErr w:type="spellEnd"/>
+      <w:r>
+        <w:t xml:space="preserve">. </w:t>
+      </w:r>
+      <w:r>
+        <w:t>It</w:t>
+      </w:r>
+      <w:r>
+        <w:t xml:space="preserve"> features a wide variety of cards with </w:t>
+      </w:r>
+      <w:r>
+        <w:t>different</w:t>
+      </w:r>
+      <w:r>
+        <w:t xml:space="preserve"> attributes and abilities</w:t>
+      </w:r>
+      <w:r>
+        <w:t>.</w:t>
+      </w:r>
+      <w:r>
+        <w:t xml:space="preserve"> </w:t>
+      </w:r>
+      <w:r>
+        <w:t>T</w:t>
+      </w:r>
+      <w:r>
+        <w:t>he player can u</w:t>
+      </w:r>
+      <w:r>
+        <w:t>se these to create their own deck with specific strategies in mind</w:t>
+      </w:r>
+      <w:r>
+        <w:t xml:space="preserve">. To help them execute this strategy, the player also picks one Lord card for their deck, with a powerful ability that has the potential to completely define </w:t>
+      </w:r>
+      <w:r>
+        <w:t>a deck</w:t>
+      </w:r>
+      <w:r>
+        <w:t>'s strategy. The player then take this deck and</w:t>
+      </w:r>
+      <w:r>
+        <w:t xml:space="preserve"> plays</w:t>
+      </w:r>
+      <w:r>
+        <w:t xml:space="preserve"> it in one-on-one matches with other players over the internet. </w:t>
       </w:r>
     </w:p>
-    <w:p/>
     <w:p>
       <w:r>
-        <w:t>The game's implementation utilizes a client-server architecture, with the server processing commands and keeping track of the game state, and the client presenting the game state to the player, as well as sending user input to the server. The client was developed using the Unity game engine, with scripts being written in C#, and the server written using pure C#.</w:t>
+        <w:t>The game's implementation utilizes a custom written C# server</w:t>
+      </w:r>
+      <w:r>
+        <w:t>, whereas t</w:t>
+      </w:r>
+      <w:r>
+        <w:t>he client was developed using the Unity game engine, with scripts being written in C#.</w:t>
       </w:r>
       <w:r>
         <w:fldChar w:fldCharType="end"/>
@@ -998,7 +1062,7 @@
 </file>
 
 <file path=customXml/itemProps1.xml><?xml version="1.0" encoding="utf-8"?>
-<ds:datastoreItem xmlns:ds="http://schemas.openxmlformats.org/officeDocument/2006/customXml" ds:itemID="{7E97144D-383C-42FF-915B-6D12696F80E9}">
+<ds:datastoreItem xmlns:ds="http://schemas.openxmlformats.org/officeDocument/2006/customXml" ds:itemID="{88618D00-4E77-4622-A426-E7A8DDD9D0AD}">
   <ds:schemaRefs>
     <ds:schemaRef ds:uri="http://schemas.openxmlformats.org/officeDocument/2006/bibliography"/>
   </ds:schemaRefs>

</xml_diff>

<commit_message>
Added the final abstract and poster to the repository
</commit_message>
<xml_diff>
--- a/Project Abstract.docx
+++ b/Project Abstract.docx
@@ -39,6 +39,9 @@
       </w:r>
       <w:r>
         <w:fldChar w:fldCharType="separate"/>
+      </w:r>
+      <w:r>
+        <w:t xml:space="preserve">Lords: An </w:t>
       </w:r>
       <w:r>
         <w:t>Online Deck-Building Game</w:t>
@@ -196,36 +199,55 @@
         <w:fldChar w:fldCharType="separate"/>
       </w:r>
       <w:r>
-        <w:t xml:space="preserve">The objective of this project is to create </w:t>
-      </w:r>
-      <w:r>
-        <w:t>a</w:t>
-      </w:r>
-      <w:r>
-        <w:t xml:space="preserve"> multiplayer deck-building game, similar to real-world trading card games such as "Magic: The Gathering" or virtual deck-building games such as "Hearthstone". </w:t>
-      </w:r>
-      <w:r>
-        <w:t xml:space="preserve">The game has been designed with resource management being a key aspect of the </w:t>
-      </w:r>
-      <w:proofErr w:type="spellStart"/>
-      <w:r>
-        <w:t>gameplay</w:t>
-      </w:r>
-      <w:proofErr w:type="spellEnd"/>
-      <w:r>
-        <w:t xml:space="preserve">. </w:t>
-      </w:r>
-      <w:r>
-        <w:t>It</w:t>
-      </w:r>
-      <w:r>
-        <w:t xml:space="preserve"> features a wide variety of cards with </w:t>
-      </w:r>
-      <w:r>
-        <w:t>different</w:t>
-      </w:r>
-      <w:r>
-        <w:t xml:space="preserve"> attributes and abilities</w:t>
+        <w:t>The objective of this project is to create a multi-player deck-building game, similar to real-world trading card games such as "Magic: The Gathering" or virtual deck-building games such as "Hearthstone". The game focuses on resource management as a core part of its game-play. It features a wide variety of cards with different attributes and abilities.</w:t>
+      </w:r>
+    </w:p>
+    <w:p/>
+    <w:p>
+      <w:r>
+        <w:t>T</w:t>
+      </w:r>
+      <w:r>
+        <w:t>he player can u</w:t>
+      </w:r>
+      <w:r>
+        <w:t xml:space="preserve">se these to create their own deck with </w:t>
+      </w:r>
+      <w:r>
+        <w:t xml:space="preserve">a wide variety of strategies - </w:t>
+      </w:r>
+      <w:r>
+        <w:t xml:space="preserve">overwhelm </w:t>
+      </w:r>
+      <w:r>
+        <w:t>their</w:t>
+      </w:r>
+      <w:r>
+        <w:t xml:space="preserve"> opponent with swarms of units, or manage</w:t>
+      </w:r>
+      <w:r>
+        <w:t xml:space="preserve"> the</w:t>
+      </w:r>
+      <w:r>
+        <w:t>ir</w:t>
+      </w:r>
+      <w:r>
+        <w:t xml:space="preserve"> gold carefully and win the long game</w:t>
+      </w:r>
+      <w:r>
+        <w:t xml:space="preserve">. To help them </w:t>
+      </w:r>
+      <w:r>
+        <w:t>with</w:t>
+      </w:r>
+      <w:r>
+        <w:t xml:space="preserve"> this strategy, the player also picks one Lord card for their deck, </w:t>
+      </w:r>
+      <w:r>
+        <w:t xml:space="preserve">equipped </w:t>
+      </w:r>
+      <w:r>
+        <w:t>with a powerful ability</w:t>
       </w:r>
       <w:r>
         <w:t>.</w:t>
@@ -234,22 +256,10 @@
         <w:t xml:space="preserve"> </w:t>
       </w:r>
       <w:r>
-        <w:t>T</w:t>
-      </w:r>
-      <w:r>
-        <w:t>he player can u</w:t>
-      </w:r>
-      <w:r>
-        <w:t>se these to create their own deck with specific strategies in mind</w:t>
-      </w:r>
-      <w:r>
-        <w:t xml:space="preserve">. To help them execute this strategy, the player also picks one Lord card for their deck, with a powerful ability that has the potential to completely define </w:t>
-      </w:r>
-      <w:r>
-        <w:t>a deck</w:t>
-      </w:r>
-      <w:r>
-        <w:t>'s strategy. The player then take this deck and</w:t>
+        <w:t>Building your deck to synergize with your Lord card's ability is a key aspect to winning the game</w:t>
+      </w:r>
+      <w:r>
+        <w:t>. The player then take this deck and</w:t>
       </w:r>
       <w:r>
         <w:t xml:space="preserve"> plays</w:t>
@@ -258,15 +268,10 @@
         <w:t xml:space="preserve"> it in one-on-one matches with other players over the internet. </w:t>
       </w:r>
     </w:p>
+    <w:p/>
     <w:p>
       <w:r>
-        <w:t>The game's implementation utilizes a custom written C# server</w:t>
-      </w:r>
-      <w:r>
-        <w:t>, whereas t</w:t>
-      </w:r>
-      <w:r>
-        <w:t>he client was developed using the Unity game engine, with scripts being written in C#.</w:t>
+        <w:t>The game's implementation uses a custom written C# server, with Unity and C# scripting used for the client. In the future, the game has ample room for expansion, including a wider variety of cards being implemented, and ranked matchmaking for more competitive players.</w:t>
       </w:r>
       <w:r>
         <w:fldChar w:fldCharType="end"/>
@@ -1062,7 +1067,7 @@
 </file>
 
 <file path=customXml/itemProps1.xml><?xml version="1.0" encoding="utf-8"?>
-<ds:datastoreItem xmlns:ds="http://schemas.openxmlformats.org/officeDocument/2006/customXml" ds:itemID="{88618D00-4E77-4622-A426-E7A8DDD9D0AD}">
+<ds:datastoreItem xmlns:ds="http://schemas.openxmlformats.org/officeDocument/2006/customXml" ds:itemID="{0F34A5CF-C286-4643-A206-191B27577A2E}">
   <ds:schemaRefs>
     <ds:schemaRef ds:uri="http://schemas.openxmlformats.org/officeDocument/2006/bibliography"/>
   </ds:schemaRefs>

</xml_diff>